<commit_message>
Added some better UI features. More detailed model description.
</commit_message>
<xml_diff>
--- a/updating_shiny.docx
+++ b/updating_shiny.docx
@@ -30,8 +30,16 @@
         <w:rPr>
           <w:rFonts w:ascii="Arial" w:hAnsi="Arial" w:cs="Arial"/>
         </w:rPr>
-        <w:t>Use: combine_output_files.R</w:t>
-      </w:r>
+        <w:t xml:space="preserve">Use: </w:t>
+      </w:r>
+      <w:proofErr w:type="spellStart"/>
+      <w:r>
+        <w:rPr>
+          <w:rFonts w:ascii="Arial" w:hAnsi="Arial" w:cs="Arial"/>
+        </w:rPr>
+        <w:t>combine_output_files.R</w:t>
+      </w:r>
+      <w:proofErr w:type="spellEnd"/>
     </w:p>
     <w:p>
       <w:pPr>
@@ -84,8 +92,16 @@
         <w:rPr>
           <w:rFonts w:ascii="Arial" w:hAnsi="Arial" w:cs="Arial"/>
         </w:rPr>
-        <w:t>Use: combine_output_files.R</w:t>
-      </w:r>
+        <w:t xml:space="preserve">Use: </w:t>
+      </w:r>
+      <w:proofErr w:type="spellStart"/>
+      <w:r>
+        <w:rPr>
+          <w:rFonts w:ascii="Arial" w:hAnsi="Arial" w:cs="Arial"/>
+        </w:rPr>
+        <w:t>combine_output_files.R</w:t>
+      </w:r>
+      <w:proofErr w:type="spellEnd"/>
     </w:p>
     <w:p>
       <w:pPr>
@@ -99,7 +115,21 @@
         <w:rPr>
           <w:rFonts w:ascii="Arial" w:hAnsi="Arial" w:cs="Arial"/>
         </w:rPr>
-        <w:t xml:space="preserve">Write: LOOKUP_TABLE.csv will all simulations </w:t>
+        <w:t xml:space="preserve">Write: LOOKUP_TABLE.csv </w:t>
+      </w:r>
+      <w:proofErr w:type="gramStart"/>
+      <w:r>
+        <w:rPr>
+          <w:rFonts w:ascii="Arial" w:hAnsi="Arial" w:cs="Arial"/>
+        </w:rPr>
+        <w:t>will</w:t>
+      </w:r>
+      <w:proofErr w:type="gramEnd"/>
+      <w:r>
+        <w:rPr>
+          <w:rFonts w:ascii="Arial" w:hAnsi="Arial" w:cs="Arial"/>
+        </w:rPr>
+        <w:t xml:space="preserve"> all simulations </w:t>
       </w:r>
     </w:p>
     <w:p>
@@ -114,55 +144,101 @@
         <w:rPr>
           <w:rFonts w:ascii="Arial" w:hAnsi="Arial" w:cs="Arial"/>
         </w:rPr>
-        <w:t>Save in: “…/Mike M/shiny_FP_SAV/data”</w:t>
-      </w:r>
-    </w:p>
-    <w:p>
-      <w:pPr>
-        <w:pStyle w:val="NoSpacing"/>
-        <w:rPr>
-          <w:rFonts w:ascii="Arial" w:hAnsi="Arial" w:cs="Arial"/>
-        </w:rPr>
-      </w:pPr>
-    </w:p>
-    <w:p>
-      <w:pPr>
-        <w:pStyle w:val="NoSpacing"/>
-        <w:rPr>
-          <w:rFonts w:ascii="Arial" w:hAnsi="Arial" w:cs="Arial"/>
-          <w:b/>
-        </w:rPr>
-      </w:pPr>
-      <w:r>
-        <w:rPr>
-          <w:rFonts w:ascii="Arial" w:hAnsi="Arial" w:cs="Arial"/>
-          <w:b/>
-        </w:rPr>
-        <w:t>Open project “shiny_FP_SAV”</w:t>
-      </w:r>
-    </w:p>
-    <w:p>
-      <w:pPr>
-        <w:pStyle w:val="NoSpacing"/>
-        <w:rPr>
-          <w:rFonts w:ascii="Arial" w:hAnsi="Arial" w:cs="Arial"/>
-        </w:rPr>
-      </w:pPr>
-    </w:p>
-    <w:p>
-      <w:pPr>
-        <w:pStyle w:val="NoSpacing"/>
-        <w:rPr>
-          <w:rFonts w:ascii="Arial" w:hAnsi="Arial" w:cs="Arial"/>
-          <w:b/>
-        </w:rPr>
-      </w:pPr>
-      <w:r>
-        <w:rPr>
-          <w:rFonts w:ascii="Arial" w:hAnsi="Arial" w:cs="Arial"/>
-          <w:b/>
-        </w:rPr>
-        <w:t>Check “helpers.R”</w:t>
+        <w:t>Save in: “…/Mike M/</w:t>
+      </w:r>
+      <w:proofErr w:type="spellStart"/>
+      <w:r>
+        <w:rPr>
+          <w:rFonts w:ascii="Arial" w:hAnsi="Arial" w:cs="Arial"/>
+        </w:rPr>
+        <w:t>shiny_FP_SAV</w:t>
+      </w:r>
+      <w:proofErr w:type="spellEnd"/>
+      <w:r>
+        <w:rPr>
+          <w:rFonts w:ascii="Arial" w:hAnsi="Arial" w:cs="Arial"/>
+        </w:rPr>
+        <w:t>/data”</w:t>
+      </w:r>
+    </w:p>
+    <w:p>
+      <w:pPr>
+        <w:pStyle w:val="NoSpacing"/>
+        <w:rPr>
+          <w:rFonts w:ascii="Arial" w:hAnsi="Arial" w:cs="Arial"/>
+        </w:rPr>
+      </w:pPr>
+    </w:p>
+    <w:p>
+      <w:pPr>
+        <w:pStyle w:val="NoSpacing"/>
+        <w:rPr>
+          <w:rFonts w:ascii="Arial" w:hAnsi="Arial" w:cs="Arial"/>
+          <w:b/>
+        </w:rPr>
+      </w:pPr>
+      <w:r>
+        <w:rPr>
+          <w:rFonts w:ascii="Arial" w:hAnsi="Arial" w:cs="Arial"/>
+          <w:b/>
+        </w:rPr>
+        <w:t>Open project “</w:t>
+      </w:r>
+      <w:proofErr w:type="spellStart"/>
+      <w:r>
+        <w:rPr>
+          <w:rFonts w:ascii="Arial" w:hAnsi="Arial" w:cs="Arial"/>
+          <w:b/>
+        </w:rPr>
+        <w:t>shiny_FP_SAV</w:t>
+      </w:r>
+      <w:proofErr w:type="spellEnd"/>
+      <w:r>
+        <w:rPr>
+          <w:rFonts w:ascii="Arial" w:hAnsi="Arial" w:cs="Arial"/>
+          <w:b/>
+        </w:rPr>
+        <w:t>”</w:t>
+      </w:r>
+    </w:p>
+    <w:p>
+      <w:pPr>
+        <w:pStyle w:val="NoSpacing"/>
+        <w:rPr>
+          <w:rFonts w:ascii="Arial" w:hAnsi="Arial" w:cs="Arial"/>
+        </w:rPr>
+      </w:pPr>
+    </w:p>
+    <w:p>
+      <w:pPr>
+        <w:pStyle w:val="NoSpacing"/>
+        <w:rPr>
+          <w:rFonts w:ascii="Arial" w:hAnsi="Arial" w:cs="Arial"/>
+          <w:b/>
+        </w:rPr>
+      </w:pPr>
+      <w:r>
+        <w:rPr>
+          <w:rFonts w:ascii="Arial" w:hAnsi="Arial" w:cs="Arial"/>
+          <w:b/>
+        </w:rPr>
+        <w:t>Check “</w:t>
+      </w:r>
+      <w:proofErr w:type="spellStart"/>
+      <w:r>
+        <w:rPr>
+          <w:rFonts w:ascii="Arial" w:hAnsi="Arial" w:cs="Arial"/>
+          <w:b/>
+        </w:rPr>
+        <w:t>helpers.R</w:t>
+      </w:r>
+      <w:proofErr w:type="spellEnd"/>
+      <w:r>
+        <w:rPr>
+          <w:rFonts w:ascii="Arial" w:hAnsi="Arial" w:cs="Arial"/>
+          <w:b/>
+        </w:rPr>
+        <w:t>”</w:t>
       </w:r>
     </w:p>
     <w:p>
@@ -207,7 +283,23 @@
           <w:rFonts w:ascii="Arial" w:hAnsi="Arial" w:cs="Arial"/>
           <w:b/>
         </w:rPr>
-        <w:t>Modify “ui.R”</w:t>
+        <w:t>Modify “</w:t>
+      </w:r>
+      <w:proofErr w:type="spellStart"/>
+      <w:r>
+        <w:rPr>
+          <w:rFonts w:ascii="Arial" w:hAnsi="Arial" w:cs="Arial"/>
+          <w:b/>
+        </w:rPr>
+        <w:t>ui.R</w:t>
+      </w:r>
+      <w:proofErr w:type="spellEnd"/>
+      <w:r>
+        <w:rPr>
+          <w:rFonts w:ascii="Arial" w:hAnsi="Arial" w:cs="Arial"/>
+          <w:b/>
+        </w:rPr>
+        <w:t>”</w:t>
       </w:r>
     </w:p>
     <w:p>
@@ -245,11 +337,27 @@
         <w:tab/>
         <w:t xml:space="preserve">e.g., </w:t>
       </w:r>
-      <w:r>
-        <w:rPr>
-          <w:rFonts w:ascii="Courier" w:hAnsi="Courier" w:cs="Arial"/>
-        </w:rPr>
-        <w:t xml:space="preserve">selectInput(“size”… </w:t>
+      <w:proofErr w:type="spellStart"/>
+      <w:proofErr w:type="gramStart"/>
+      <w:r>
+        <w:rPr>
+          <w:rFonts w:ascii="Courier" w:hAnsi="Courier" w:cs="Arial"/>
+        </w:rPr>
+        <w:t>selectInput</w:t>
+      </w:r>
+      <w:proofErr w:type="spellEnd"/>
+      <w:r>
+        <w:rPr>
+          <w:rFonts w:ascii="Courier" w:hAnsi="Courier" w:cs="Arial"/>
+        </w:rPr>
+        <w:t>(</w:t>
+      </w:r>
+      <w:proofErr w:type="gramEnd"/>
+      <w:r>
+        <w:rPr>
+          <w:rFonts w:ascii="Courier" w:hAnsi="Courier" w:cs="Arial"/>
+        </w:rPr>
+        <w:t xml:space="preserve">“size”… </w:t>
       </w:r>
     </w:p>
     <w:p>
@@ -264,7 +372,20 @@
           <w:rFonts w:ascii="Courier" w:hAnsi="Courier" w:cs="Arial"/>
         </w:rPr>
         <w:tab/>
-        <w:t>choices=list("0.04"="small","0.16"="large","0.64"="larger",</w:t>
+      </w:r>
+      <w:proofErr w:type="gramStart"/>
+      <w:r>
+        <w:rPr>
+          <w:rFonts w:ascii="Courier" w:hAnsi="Courier" w:cs="Arial"/>
+        </w:rPr>
+        <w:t>choices=</w:t>
+      </w:r>
+      <w:proofErr w:type="gramEnd"/>
+      <w:r>
+        <w:rPr>
+          <w:rFonts w:ascii="Courier" w:hAnsi="Courier" w:cs="Arial"/>
+        </w:rPr>
+        <w:t>list("0.04"="small","0.16"="large","0.64"="larger",</w:t>
       </w:r>
     </w:p>
     <w:p>
@@ -419,7 +540,21 @@
           <w:rFonts w:ascii="Arial" w:hAnsi="Arial" w:cs="Arial"/>
         </w:rPr>
         <w:tab/>
-        <w:t>When done, move to “…/Mike M/model/AltState”</w:t>
+        <w:t>When done, move to “…/Mike M/model/</w:t>
+      </w:r>
+      <w:proofErr w:type="spellStart"/>
+      <w:r>
+        <w:rPr>
+          <w:rFonts w:ascii="Arial" w:hAnsi="Arial" w:cs="Arial"/>
+        </w:rPr>
+        <w:t>AltState</w:t>
+      </w:r>
+      <w:proofErr w:type="spellEnd"/>
+      <w:r>
+        <w:rPr>
+          <w:rFonts w:ascii="Arial" w:hAnsi="Arial" w:cs="Arial"/>
+        </w:rPr>
+        <w:t>”</w:t>
       </w:r>
     </w:p>
     <w:p>
@@ -465,7 +600,21 @@
         <w:rPr>
           <w:rFonts w:ascii="Arial" w:hAnsi="Arial" w:cs="Arial"/>
         </w:rPr>
-        <w:t xml:space="preserve">Use: Git Bash (or other command line interface) </w:t>
+        <w:t xml:space="preserve">Use: </w:t>
+      </w:r>
+      <w:proofErr w:type="spellStart"/>
+      <w:r>
+        <w:rPr>
+          <w:rFonts w:ascii="Arial" w:hAnsi="Arial" w:cs="Arial"/>
+        </w:rPr>
+        <w:t>Git</w:t>
+      </w:r>
+      <w:proofErr w:type="spellEnd"/>
+      <w:r>
+        <w:rPr>
+          <w:rFonts w:ascii="Arial" w:hAnsi="Arial" w:cs="Arial"/>
+        </w:rPr>
+        <w:t xml:space="preserve"> Bash (or other command line interface) </w:t>
       </w:r>
     </w:p>
     <w:p>
@@ -505,12 +654,14 @@
         </w:rPr>
         <w:tab/>
       </w:r>
+      <w:proofErr w:type="gramStart"/>
       <w:r>
         <w:rPr>
           <w:rFonts w:ascii="Courier" w:hAnsi="Courier" w:cs="Arial"/>
         </w:rPr>
         <w:t>cd ..</w:t>
       </w:r>
+      <w:proofErr w:type="gramEnd"/>
     </w:p>
     <w:p>
       <w:pPr>
@@ -524,7 +675,20 @@
           <w:rFonts w:ascii="Courier" w:hAnsi="Courier" w:cs="Arial"/>
         </w:rPr>
         <w:tab/>
-        <w:t>cd “All Data/Mike M/model/”</w:t>
+      </w:r>
+      <w:proofErr w:type="gramStart"/>
+      <w:r>
+        <w:rPr>
+          <w:rFonts w:ascii="Courier" w:hAnsi="Courier" w:cs="Arial"/>
+        </w:rPr>
+        <w:t>cd</w:t>
+      </w:r>
+      <w:proofErr w:type="gramEnd"/>
+      <w:r>
+        <w:rPr>
+          <w:rFonts w:ascii="Courier" w:hAnsi="Courier" w:cs="Arial"/>
+        </w:rPr>
+        <w:t xml:space="preserve"> “All Data/Mike M/model/”</w:t>
       </w:r>
     </w:p>
     <w:p>
@@ -539,7 +703,50 @@
           <w:rFonts w:ascii="Courier" w:hAnsi="Courier" w:cs="Arial"/>
         </w:rPr>
         <w:tab/>
-        <w:t>aws s3 cp OUTPUT s3://model_data --recursive --acl public-read</w:t>
+      </w:r>
+      <w:proofErr w:type="spellStart"/>
+      <w:proofErr w:type="gramStart"/>
+      <w:r>
+        <w:rPr>
+          <w:rFonts w:ascii="Courier" w:hAnsi="Courier" w:cs="Arial"/>
+        </w:rPr>
+        <w:t>aws</w:t>
+      </w:r>
+      <w:proofErr w:type="spellEnd"/>
+      <w:proofErr w:type="gramEnd"/>
+      <w:r>
+        <w:rPr>
+          <w:rFonts w:ascii="Courier" w:hAnsi="Courier" w:cs="Arial"/>
+        </w:rPr>
+        <w:t xml:space="preserve"> s3 </w:t>
+      </w:r>
+      <w:proofErr w:type="spellStart"/>
+      <w:r>
+        <w:rPr>
+          <w:rFonts w:ascii="Courier" w:hAnsi="Courier" w:cs="Arial"/>
+        </w:rPr>
+        <w:t>cp</w:t>
+      </w:r>
+      <w:proofErr w:type="spellEnd"/>
+      <w:r>
+        <w:rPr>
+          <w:rFonts w:ascii="Courier" w:hAnsi="Courier" w:cs="Arial"/>
+        </w:rPr>
+        <w:t xml:space="preserve"> OUTPUT s3://model_data --recursive --</w:t>
+      </w:r>
+      <w:proofErr w:type="spellStart"/>
+      <w:r>
+        <w:rPr>
+          <w:rFonts w:ascii="Courier" w:hAnsi="Courier" w:cs="Arial"/>
+        </w:rPr>
+        <w:t>acl</w:t>
+      </w:r>
+      <w:proofErr w:type="spellEnd"/>
+      <w:r>
+        <w:rPr>
+          <w:rFonts w:ascii="Courier" w:hAnsi="Courier" w:cs="Arial"/>
+        </w:rPr>
+        <w:t xml:space="preserve"> public-read</w:t>
       </w:r>
     </w:p>
     <w:p>
@@ -562,7 +769,21 @@
         <w:rPr>
           <w:rFonts w:ascii="Arial" w:hAnsi="Arial" w:cs="Arial"/>
         </w:rPr>
-        <w:t>Files from “…/Mike M/model/AltState”</w:t>
+        <w:t>Files from “…/Mike M/model/</w:t>
+      </w:r>
+      <w:proofErr w:type="spellStart"/>
+      <w:r>
+        <w:rPr>
+          <w:rFonts w:ascii="Arial" w:hAnsi="Arial" w:cs="Arial"/>
+        </w:rPr>
+        <w:t>AltState</w:t>
+      </w:r>
+      <w:proofErr w:type="spellEnd"/>
+      <w:r>
+        <w:rPr>
+          <w:rFonts w:ascii="Arial" w:hAnsi="Arial" w:cs="Arial"/>
+        </w:rPr>
+        <w:t>”</w:t>
       </w:r>
     </w:p>
     <w:p>
@@ -578,12 +799,14 @@
         </w:rPr>
         <w:tab/>
       </w:r>
+      <w:proofErr w:type="gramStart"/>
       <w:r>
         <w:rPr>
           <w:rFonts w:ascii="Courier" w:hAnsi="Courier" w:cs="Arial"/>
         </w:rPr>
         <w:t>cd ..</w:t>
       </w:r>
+      <w:proofErr w:type="gramEnd"/>
     </w:p>
     <w:p>
       <w:pPr>
@@ -597,7 +820,20 @@
           <w:rFonts w:ascii="Courier" w:hAnsi="Courier" w:cs="Arial"/>
         </w:rPr>
         <w:tab/>
-        <w:t>cd “All Data/Mike M/model/”</w:t>
+      </w:r>
+      <w:proofErr w:type="gramStart"/>
+      <w:r>
+        <w:rPr>
+          <w:rFonts w:ascii="Courier" w:hAnsi="Courier" w:cs="Arial"/>
+        </w:rPr>
+        <w:t>cd</w:t>
+      </w:r>
+      <w:proofErr w:type="gramEnd"/>
+      <w:r>
+        <w:rPr>
+          <w:rFonts w:ascii="Courier" w:hAnsi="Courier" w:cs="Arial"/>
+        </w:rPr>
+        <w:t xml:space="preserve"> “All Data/Mike M/model/”</w:t>
       </w:r>
     </w:p>
     <w:p>
@@ -612,14 +848,45 @@
           <w:rFonts w:ascii="Courier" w:hAnsi="Courier" w:cs="Arial"/>
         </w:rPr>
         <w:tab/>
-        <w:t xml:space="preserve">aws s3 cp </w:t>
-      </w:r>
+      </w:r>
+      <w:proofErr w:type="spellStart"/>
+      <w:proofErr w:type="gramStart"/>
+      <w:r>
+        <w:rPr>
+          <w:rFonts w:ascii="Courier" w:hAnsi="Courier" w:cs="Arial"/>
+        </w:rPr>
+        <w:t>aws</w:t>
+      </w:r>
+      <w:proofErr w:type="spellEnd"/>
+      <w:proofErr w:type="gramEnd"/>
+      <w:r>
+        <w:rPr>
+          <w:rFonts w:ascii="Courier" w:hAnsi="Courier" w:cs="Arial"/>
+        </w:rPr>
+        <w:t xml:space="preserve"> s3 </w:t>
+      </w:r>
+      <w:proofErr w:type="spellStart"/>
+      <w:r>
+        <w:rPr>
+          <w:rFonts w:ascii="Courier" w:hAnsi="Courier" w:cs="Arial"/>
+        </w:rPr>
+        <w:t>cp</w:t>
+      </w:r>
+      <w:proofErr w:type="spellEnd"/>
+      <w:r>
+        <w:rPr>
+          <w:rFonts w:ascii="Courier" w:hAnsi="Courier" w:cs="Arial"/>
+        </w:rPr>
+        <w:t xml:space="preserve"> </w:t>
+      </w:r>
+      <w:proofErr w:type="spellStart"/>
       <w:r>
         <w:rPr>
           <w:rFonts w:ascii="Courier" w:hAnsi="Courier" w:cs="Arial"/>
         </w:rPr>
         <w:t>AltState</w:t>
       </w:r>
+      <w:proofErr w:type="spellEnd"/>
       <w:r>
         <w:rPr>
           <w:rFonts w:ascii="Courier" w:hAnsi="Courier" w:cs="Arial"/>
@@ -666,7 +933,21 @@
         <w:rPr>
           <w:rFonts w:ascii="Courier" w:hAnsi="Courier" w:cs="Arial"/>
         </w:rPr>
-        <w:t>--acl public-read</w:t>
+        <w:t>--</w:t>
+      </w:r>
+      <w:proofErr w:type="spellStart"/>
+      <w:r>
+        <w:rPr>
+          <w:rFonts w:ascii="Courier" w:hAnsi="Courier" w:cs="Arial"/>
+        </w:rPr>
+        <w:t>acl</w:t>
+      </w:r>
+      <w:proofErr w:type="spellEnd"/>
+      <w:r>
+        <w:rPr>
+          <w:rFonts w:ascii="Courier" w:hAnsi="Courier" w:cs="Arial"/>
+        </w:rPr>
+        <w:t xml:space="preserve"> public-read</w:t>
       </w:r>
     </w:p>
     <w:p>
@@ -712,7 +993,21 @@
         <w:rPr>
           <w:rFonts w:ascii="Arial" w:hAnsi="Arial" w:cs="Arial"/>
         </w:rPr>
-        <w:t>Move contents of “…/model/OUTPUT” to “F:/shiny_FP_SAV – BACKUP”</w:t>
+        <w:t>Move contents of “…/model/OUTPUT” to “F:/</w:t>
+      </w:r>
+      <w:proofErr w:type="spellStart"/>
+      <w:r>
+        <w:rPr>
+          <w:rFonts w:ascii="Arial" w:hAnsi="Arial" w:cs="Arial"/>
+        </w:rPr>
+        <w:t>shiny_FP_SAV</w:t>
+      </w:r>
+      <w:proofErr w:type="spellEnd"/>
+      <w:r>
+        <w:rPr>
+          <w:rFonts w:ascii="Arial" w:hAnsi="Arial" w:cs="Arial"/>
+        </w:rPr>
+        <w:t xml:space="preserve"> – BACKUP”</w:t>
       </w:r>
     </w:p>
     <w:p>
@@ -733,7 +1028,49 @@
         <w:rPr>
           <w:rFonts w:ascii="Arial" w:hAnsi="Arial" w:cs="Arial"/>
         </w:rPr>
-        <w:t>Move contents of “…/model/AltState” to “F:/shiny_FP_SAV – BACKUP/AltState”</w:t>
+        <w:t>Move contents of “…/model/</w:t>
+      </w:r>
+      <w:proofErr w:type="spellStart"/>
+      <w:r>
+        <w:rPr>
+          <w:rFonts w:ascii="Arial" w:hAnsi="Arial" w:cs="Arial"/>
+        </w:rPr>
+        <w:t>AltState</w:t>
+      </w:r>
+      <w:proofErr w:type="spellEnd"/>
+      <w:r>
+        <w:rPr>
+          <w:rFonts w:ascii="Arial" w:hAnsi="Arial" w:cs="Arial"/>
+        </w:rPr>
+        <w:t>” to “F:/</w:t>
+      </w:r>
+      <w:proofErr w:type="spellStart"/>
+      <w:r>
+        <w:rPr>
+          <w:rFonts w:ascii="Arial" w:hAnsi="Arial" w:cs="Arial"/>
+        </w:rPr>
+        <w:t>shiny_FP_SAV</w:t>
+      </w:r>
+      <w:proofErr w:type="spellEnd"/>
+      <w:r>
+        <w:rPr>
+          <w:rFonts w:ascii="Arial" w:hAnsi="Arial" w:cs="Arial"/>
+        </w:rPr>
+        <w:t xml:space="preserve"> – BACKUP/</w:t>
+      </w:r>
+      <w:proofErr w:type="spellStart"/>
+      <w:r>
+        <w:rPr>
+          <w:rFonts w:ascii="Arial" w:hAnsi="Arial" w:cs="Arial"/>
+        </w:rPr>
+        <w:t>AltState</w:t>
+      </w:r>
+      <w:proofErr w:type="spellEnd"/>
+      <w:r>
+        <w:rPr>
+          <w:rFonts w:ascii="Arial" w:hAnsi="Arial" w:cs="Arial"/>
+        </w:rPr>
+        <w:t>”</w:t>
       </w:r>
     </w:p>
     <w:p>
@@ -773,22 +1110,93 @@
           <w:b/>
         </w:rPr>
         <w:lastRenderedPageBreak/>
-        <w:t>Commit &amp; Push to Github</w:t>
-      </w:r>
-    </w:p>
-    <w:p>
-      <w:pPr>
-        <w:pStyle w:val="NoSpacing"/>
-        <w:rPr>
-          <w:rFonts w:ascii="Arial" w:hAnsi="Arial" w:cs="Arial"/>
-        </w:rPr>
-      </w:pPr>
-      <w:r>
-        <w:rPr>
-          <w:rFonts w:ascii="Arial" w:hAnsi="Arial" w:cs="Arial"/>
+        <w:t xml:space="preserve">Check that App functions </w:t>
+      </w:r>
+    </w:p>
+    <w:p>
+      <w:pPr>
+        <w:pStyle w:val="NoSpacing"/>
+        <w:rPr>
+          <w:rFonts w:ascii="Arial" w:hAnsi="Arial" w:cs="Arial"/>
+        </w:rPr>
+      </w:pPr>
+      <w:r>
+        <w:rPr>
+          <w:rFonts w:ascii="Arial" w:hAnsi="Arial" w:cs="Arial"/>
+          <w:b/>
         </w:rPr>
         <w:tab/>
-        <w:t xml:space="preserve">Use: Git GUI should work for this </w:t>
+      </w:r>
+      <w:r>
+        <w:rPr>
+          <w:rFonts w:ascii="Arial" w:hAnsi="Arial" w:cs="Arial"/>
+        </w:rPr>
+        <w:t xml:space="preserve">“Run App” with R Studio </w:t>
+      </w:r>
+      <w:bookmarkStart w:id="0" w:name="_GoBack"/>
+      <w:bookmarkEnd w:id="0"/>
+    </w:p>
+    <w:p>
+      <w:pPr>
+        <w:pStyle w:val="NoSpacing"/>
+        <w:rPr>
+          <w:rFonts w:ascii="Arial" w:hAnsi="Arial" w:cs="Arial"/>
+          <w:b/>
+        </w:rPr>
+      </w:pPr>
+    </w:p>
+    <w:p>
+      <w:pPr>
+        <w:pStyle w:val="NoSpacing"/>
+        <w:rPr>
+          <w:rFonts w:ascii="Arial" w:hAnsi="Arial" w:cs="Arial"/>
+          <w:b/>
+        </w:rPr>
+      </w:pPr>
+      <w:r>
+        <w:rPr>
+          <w:rFonts w:ascii="Arial" w:hAnsi="Arial" w:cs="Arial"/>
+          <w:b/>
+        </w:rPr>
+        <w:t xml:space="preserve">Commit &amp; Push to </w:t>
+      </w:r>
+      <w:proofErr w:type="spellStart"/>
+      <w:r>
+        <w:rPr>
+          <w:rFonts w:ascii="Arial" w:hAnsi="Arial" w:cs="Arial"/>
+          <w:b/>
+        </w:rPr>
+        <w:t>Github</w:t>
+      </w:r>
+      <w:proofErr w:type="spellEnd"/>
+    </w:p>
+    <w:p>
+      <w:pPr>
+        <w:pStyle w:val="NoSpacing"/>
+        <w:rPr>
+          <w:rFonts w:ascii="Arial" w:hAnsi="Arial" w:cs="Arial"/>
+        </w:rPr>
+      </w:pPr>
+      <w:r>
+        <w:rPr>
+          <w:rFonts w:ascii="Arial" w:hAnsi="Arial" w:cs="Arial"/>
+        </w:rPr>
+        <w:tab/>
+        <w:t xml:space="preserve">Use: </w:t>
+      </w:r>
+      <w:proofErr w:type="spellStart"/>
+      <w:r>
+        <w:rPr>
+          <w:rFonts w:ascii="Arial" w:hAnsi="Arial" w:cs="Arial"/>
+        </w:rPr>
+        <w:t>Git</w:t>
+      </w:r>
+      <w:proofErr w:type="spellEnd"/>
+      <w:r>
+        <w:rPr>
+          <w:rFonts w:ascii="Arial" w:hAnsi="Arial" w:cs="Arial"/>
+        </w:rPr>
+        <w:t xml:space="preserve"> GUI should work for this </w:t>
       </w:r>
     </w:p>
     <w:p>
@@ -842,41 +1250,81 @@
           <w:rFonts w:ascii="Courier" w:hAnsi="Courier"/>
         </w:rPr>
         <w:tab/>
-        <w:t>library(shinyApps)</w:t>
-      </w:r>
-    </w:p>
-    <w:p>
-      <w:pPr>
-        <w:pStyle w:val="NoSpacing"/>
+      </w:r>
+      <w:proofErr w:type="gramStart"/>
+      <w:r>
         <w:rPr>
           <w:rFonts w:ascii="Courier" w:hAnsi="Courier"/>
         </w:rPr>
-      </w:pPr>
+        <w:t>library(</w:t>
+      </w:r>
+      <w:proofErr w:type="spellStart"/>
+      <w:proofErr w:type="gramEnd"/>
       <w:r>
         <w:rPr>
           <w:rFonts w:ascii="Courier" w:hAnsi="Courier"/>
         </w:rPr>
+        <w:t>shinya</w:t>
+      </w:r>
+      <w:r>
+        <w:rPr>
+          <w:rFonts w:ascii="Courier" w:hAnsi="Courier"/>
+        </w:rPr>
+        <w:t>pps</w:t>
+      </w:r>
+      <w:proofErr w:type="spellEnd"/>
+      <w:r>
+        <w:rPr>
+          <w:rFonts w:ascii="Courier" w:hAnsi="Courier"/>
+        </w:rPr>
+        <w:t>)</w:t>
+      </w:r>
+    </w:p>
+    <w:p>
+      <w:pPr>
+        <w:pStyle w:val="NoSpacing"/>
+        <w:rPr>
+          <w:rFonts w:ascii="Courier" w:hAnsi="Courier"/>
+        </w:rPr>
+      </w:pPr>
+      <w:r>
+        <w:rPr>
+          <w:rFonts w:ascii="Courier" w:hAnsi="Courier"/>
+        </w:rPr>
         <w:tab/>
-        <w:t>deployApp()</w:t>
-      </w:r>
-    </w:p>
-    <w:p>
-      <w:pPr>
-        <w:pStyle w:val="NoSpacing"/>
+      </w:r>
+      <w:proofErr w:type="spellStart"/>
+      <w:proofErr w:type="gramStart"/>
+      <w:r>
         <w:rPr>
           <w:rFonts w:ascii="Courier" w:hAnsi="Courier"/>
         </w:rPr>
-      </w:pPr>
-    </w:p>
-    <w:p>
-      <w:pPr>
-        <w:pStyle w:val="NoSpacing"/>
+        <w:t>deployApp</w:t>
+      </w:r>
+      <w:proofErr w:type="spellEnd"/>
+      <w:r>
         <w:rPr>
           <w:rFonts w:ascii="Courier" w:hAnsi="Courier"/>
         </w:rPr>
-      </w:pPr>
-      <w:bookmarkStart w:id="0" w:name="_GoBack"/>
-      <w:bookmarkEnd w:id="0"/>
+        <w:t>()</w:t>
+      </w:r>
+      <w:proofErr w:type="gramEnd"/>
+    </w:p>
+    <w:p>
+      <w:pPr>
+        <w:pStyle w:val="NoSpacing"/>
+        <w:rPr>
+          <w:rFonts w:ascii="Courier" w:hAnsi="Courier"/>
+        </w:rPr>
+      </w:pPr>
+    </w:p>
+    <w:p>
+      <w:pPr>
+        <w:pStyle w:val="NoSpacing"/>
+        <w:rPr>
+          <w:rFonts w:ascii="Courier" w:hAnsi="Courier"/>
+        </w:rPr>
+      </w:pPr>
     </w:p>
     <w:sectPr>
       <w:headerReference w:type="default" r:id="rId7"/>

</xml_diff>